<commit_message>
php scripts to create and insert sample data
</commit_message>
<xml_diff>
--- a/DT265 Final_Report_Template Soft_Dev_Stream.docx
+++ b/DT265 Final_Report_Template Soft_Dev_Stream.docx
@@ -1,6 +1,6 @@
 
 <file path=word/document.xml><?xml version="1.0" encoding="utf-8"?>
-<w:document xmlns:wpc="http://schemas.microsoft.com/office/word/2010/wordprocessingCanvas" xmlns:mc="http://schemas.openxmlformats.org/markup-compatibility/2006" xmlns:o="urn:schemas-microsoft-com:office:office" xmlns:r="http://schemas.openxmlformats.org/officeDocument/2006/relationships" xmlns:m="http://schemas.openxmlformats.org/officeDocument/2006/math" xmlns:v="urn:schemas-microsoft-com:vml" xmlns:wp14="http://schemas.microsoft.com/office/word/2010/wordprocessingDrawing" xmlns:wp="http://schemas.openxmlformats.org/drawingml/2006/wordprocessingDrawing" xmlns:w10="urn:schemas-microsoft-com:office:word" xmlns:w="http://schemas.openxmlformats.org/wordprocessingml/2006/main" xmlns:w14="http://schemas.microsoft.com/office/word/2010/wordml" xmlns:wpg="http://schemas.microsoft.com/office/word/2010/wordprocessingGroup" xmlns:wpi="http://schemas.microsoft.com/office/word/2010/wordprocessingInk" xmlns:wne="http://schemas.microsoft.com/office/word/2006/wordml" xmlns:wps="http://schemas.microsoft.com/office/word/2010/wordprocessingShape" mc:Ignorable="w14 wp14">
+<w:document xmlns:wpc="http://schemas.microsoft.com/office/word/2010/wordprocessingCanvas" xmlns:mo="http://schemas.microsoft.com/office/mac/office/2008/main" xmlns:mc="http://schemas.openxmlformats.org/markup-compatibility/2006" xmlns:mv="urn:schemas-microsoft-com:mac:vml" xmlns:o="urn:schemas-microsoft-com:office:office" xmlns:r="http://schemas.openxmlformats.org/officeDocument/2006/relationships" xmlns:m="http://schemas.openxmlformats.org/officeDocument/2006/math" xmlns:v="urn:schemas-microsoft-com:vml" xmlns:wp14="http://schemas.microsoft.com/office/word/2010/wordprocessingDrawing" xmlns:wp="http://schemas.openxmlformats.org/drawingml/2006/wordprocessingDrawing" xmlns:w10="urn:schemas-microsoft-com:office:word" xmlns:w="http://schemas.openxmlformats.org/wordprocessingml/2006/main" xmlns:w14="http://schemas.microsoft.com/office/word/2010/wordml" xmlns:wpg="http://schemas.microsoft.com/office/word/2010/wordprocessingGroup" xmlns:wpi="http://schemas.microsoft.com/office/word/2010/wordprocessingInk" xmlns:wne="http://schemas.microsoft.com/office/word/2006/wordml" xmlns:wps="http://schemas.microsoft.com/office/word/2010/wordprocessingShape" mc:Ignorable="w14 wp14">
   <w:body>
     <w:p>
       <w:pPr>
@@ -14,10 +14,10 @@
       <w:r>
         <w:rPr>
           <w:noProof/>
-          <w:lang w:eastAsia="en-IE"/>
+          <w:lang w:val="en-US"/>
         </w:rPr>
         <w:drawing>
-          <wp:inline distT="0" distB="0" distL="0" distR="0">
+          <wp:inline distT="0" distB="0" distL="0" distR="0" wp14:anchorId="235C4EEC" wp14:editId="274C6916">
             <wp:extent cx="5272405" cy="1235075"/>
             <wp:effectExtent l="19050" t="0" r="4445" b="0"/>
             <wp:docPr id="1" name="Picture 1" descr="..\Images\ditbanner.gif"/>
@@ -197,8 +197,6 @@
         </w:rPr>
         <w:t>loma</w:t>
       </w:r>
-      <w:bookmarkStart w:id="0" w:name="_GoBack"/>
-      <w:bookmarkEnd w:id="0"/>
       <w:r>
         <w:rPr>
           <w:sz w:val="36"/>
@@ -410,10 +408,10 @@
       <w:r>
         <w:rPr>
           <w:noProof/>
-          <w:lang w:eastAsia="en-IE"/>
+          <w:lang w:val="en-US"/>
         </w:rPr>
         <w:drawing>
-          <wp:inline distT="0" distB="0" distL="0" distR="0">
+          <wp:inline distT="0" distB="0" distL="0" distR="0" wp14:anchorId="3968310E" wp14:editId="6D2ECB89">
             <wp:extent cx="5272405" cy="1009650"/>
             <wp:effectExtent l="19050" t="0" r="4445" b="0"/>
             <wp:docPr id="2" name="Picture 2" descr="..\Images\schoolofcomputinglogo.gif"/>
@@ -990,6 +988,26 @@
     <w:p>
       <w:pPr>
         <w:pStyle w:val="Chapterheading"/>
+        <w:numPr>
+          <w:ilvl w:val="1"/>
+          <w:numId w:val="1"/>
+        </w:numPr>
+        <w:rPr>
+          <w:b w:val="0"/>
+          <w:sz w:val="24"/>
+        </w:rPr>
+      </w:pPr>
+      <w:r>
+        <w:rPr>
+          <w:b w:val="0"/>
+          <w:sz w:val="24"/>
+        </w:rPr>
+        <w:t>Google Maps</w:t>
+      </w:r>
+    </w:p>
+    <w:p>
+      <w:pPr>
+        <w:pStyle w:val="Chapterheading"/>
         <w:ind w:left="1080"/>
         <w:rPr>
           <w:b w:val="0"/>
@@ -1536,6 +1554,68 @@
           <w:lang w:val="en-IE"/>
         </w:rPr>
       </w:pPr>
+    </w:p>
+    <w:p>
+      <w:pPr>
+        <w:rPr>
+          <w:b/>
+          <w:bCs/>
+          <w:u w:val="single"/>
+          <w:lang w:val="en-IE"/>
+        </w:rPr>
+      </w:pPr>
+      <w:r>
+        <w:rPr>
+          <w:b/>
+          <w:bCs/>
+          <w:u w:val="single"/>
+          <w:lang w:val="en-IE"/>
+        </w:rPr>
+        <w:t>2 b Google Maps</w:t>
+      </w:r>
+    </w:p>
+    <w:p>
+      <w:pPr>
+        <w:rPr>
+          <w:b/>
+          <w:bCs/>
+          <w:u w:val="single"/>
+          <w:lang w:val="en-IE"/>
+        </w:rPr>
+      </w:pPr>
+    </w:p>
+    <w:p>
+      <w:pPr>
+        <w:rPr>
+          <w:rFonts w:ascii="Times" w:hAnsi="Times"/>
+          <w:sz w:val="20"/>
+          <w:szCs w:val="20"/>
+          <w:lang w:val="en-US"/>
+        </w:rPr>
+      </w:pPr>
+      <w:r>
+        <w:rPr>
+          <w:rFonts w:ascii="Arial" w:hAnsi="Arial" w:cs="Arial"/>
+          <w:color w:val="333333"/>
+          <w:sz w:val="20"/>
+          <w:szCs w:val="20"/>
+          <w:shd w:val="clear" w:color="auto" w:fill="FFFFFF"/>
+          <w:lang w:val="en-US"/>
+        </w:rPr>
+        <w:t>If you are developing an Android application that will display Google Maps data using the API provided in the Maps external library, you must register with the service and get a Google Maps Android API v1 Key.</w:t>
+      </w:r>
+    </w:p>
+    <w:p>
+      <w:pPr>
+        <w:rPr>
+          <w:b/>
+          <w:bCs/>
+          <w:u w:val="single"/>
+          <w:lang w:val="en-IE"/>
+        </w:rPr>
+      </w:pPr>
+      <w:bookmarkStart w:id="0" w:name="_GoBack"/>
+      <w:bookmarkEnd w:id="0"/>
     </w:p>
     <w:sectPr>
       <w:headerReference w:type="default" r:id="rId12"/>
@@ -1549,7 +1629,7 @@
 </file>
 
 <file path=word/endnotes.xml><?xml version="1.0" encoding="utf-8"?>
-<w:endnotes xmlns:wpc="http://schemas.microsoft.com/office/word/2010/wordprocessingCanvas" xmlns:mc="http://schemas.openxmlformats.org/markup-compatibility/2006" xmlns:o="urn:schemas-microsoft-com:office:office" xmlns:r="http://schemas.openxmlformats.org/officeDocument/2006/relationships" xmlns:m="http://schemas.openxmlformats.org/officeDocument/2006/math" xmlns:v="urn:schemas-microsoft-com:vml" xmlns:wp14="http://schemas.microsoft.com/office/word/2010/wordprocessingDrawing" xmlns:wp="http://schemas.openxmlformats.org/drawingml/2006/wordprocessingDrawing" xmlns:w10="urn:schemas-microsoft-com:office:word" xmlns:w="http://schemas.openxmlformats.org/wordprocessingml/2006/main" xmlns:w14="http://schemas.microsoft.com/office/word/2010/wordml" xmlns:wpg="http://schemas.microsoft.com/office/word/2010/wordprocessingGroup" xmlns:wpi="http://schemas.microsoft.com/office/word/2010/wordprocessingInk" xmlns:wne="http://schemas.microsoft.com/office/word/2006/wordml" xmlns:wps="http://schemas.microsoft.com/office/word/2010/wordprocessingShape" mc:Ignorable="w14 wp14">
+<w:endnotes xmlns:wpc="http://schemas.microsoft.com/office/word/2010/wordprocessingCanvas" xmlns:mo="http://schemas.microsoft.com/office/mac/office/2008/main" xmlns:mc="http://schemas.openxmlformats.org/markup-compatibility/2006" xmlns:mv="urn:schemas-microsoft-com:mac:vml" xmlns:o="urn:schemas-microsoft-com:office:office" xmlns:r="http://schemas.openxmlformats.org/officeDocument/2006/relationships" xmlns:m="http://schemas.openxmlformats.org/officeDocument/2006/math" xmlns:v="urn:schemas-microsoft-com:vml" xmlns:wp14="http://schemas.microsoft.com/office/word/2010/wordprocessingDrawing" xmlns:wp="http://schemas.openxmlformats.org/drawingml/2006/wordprocessingDrawing" xmlns:w10="urn:schemas-microsoft-com:office:word" xmlns:w="http://schemas.openxmlformats.org/wordprocessingml/2006/main" xmlns:w14="http://schemas.microsoft.com/office/word/2010/wordml" xmlns:wpg="http://schemas.microsoft.com/office/word/2010/wordprocessingGroup" xmlns:wpi="http://schemas.microsoft.com/office/word/2010/wordprocessingInk" xmlns:wne="http://schemas.microsoft.com/office/word/2006/wordml" xmlns:wps="http://schemas.microsoft.com/office/word/2010/wordprocessingShape" mc:Ignorable="w14 wp14">
   <w:endnote w:type="separator" w:id="-1">
     <w:p>
       <w:r>
@@ -1568,7 +1648,7 @@
 </file>
 
 <file path=word/footer1.xml><?xml version="1.0" encoding="utf-8"?>
-<w:ftr xmlns:wpc="http://schemas.microsoft.com/office/word/2010/wordprocessingCanvas" xmlns:mc="http://schemas.openxmlformats.org/markup-compatibility/2006" xmlns:o="urn:schemas-microsoft-com:office:office" xmlns:r="http://schemas.openxmlformats.org/officeDocument/2006/relationships" xmlns:m="http://schemas.openxmlformats.org/officeDocument/2006/math" xmlns:v="urn:schemas-microsoft-com:vml" xmlns:wp14="http://schemas.microsoft.com/office/word/2010/wordprocessingDrawing" xmlns:wp="http://schemas.openxmlformats.org/drawingml/2006/wordprocessingDrawing" xmlns:w10="urn:schemas-microsoft-com:office:word" xmlns:w="http://schemas.openxmlformats.org/wordprocessingml/2006/main" xmlns:w14="http://schemas.microsoft.com/office/word/2010/wordml" xmlns:wpg="http://schemas.microsoft.com/office/word/2010/wordprocessingGroup" xmlns:wpi="http://schemas.microsoft.com/office/word/2010/wordprocessingInk" xmlns:wne="http://schemas.microsoft.com/office/word/2006/wordml" xmlns:wps="http://schemas.microsoft.com/office/word/2010/wordprocessingShape" mc:Ignorable="w14 wp14">
+<w:ftr xmlns:wpc="http://schemas.microsoft.com/office/word/2010/wordprocessingCanvas" xmlns:mo="http://schemas.microsoft.com/office/mac/office/2008/main" xmlns:mc="http://schemas.openxmlformats.org/markup-compatibility/2006" xmlns:mv="urn:schemas-microsoft-com:mac:vml" xmlns:o="urn:schemas-microsoft-com:office:office" xmlns:r="http://schemas.openxmlformats.org/officeDocument/2006/relationships" xmlns:m="http://schemas.openxmlformats.org/officeDocument/2006/math" xmlns:v="urn:schemas-microsoft-com:vml" xmlns:wp14="http://schemas.microsoft.com/office/word/2010/wordprocessingDrawing" xmlns:wp="http://schemas.openxmlformats.org/drawingml/2006/wordprocessingDrawing" xmlns:w10="urn:schemas-microsoft-com:office:word" xmlns:w="http://schemas.openxmlformats.org/wordprocessingml/2006/main" xmlns:w14="http://schemas.microsoft.com/office/word/2010/wordml" xmlns:wpg="http://schemas.microsoft.com/office/word/2010/wordprocessingGroup" xmlns:wpi="http://schemas.microsoft.com/office/word/2010/wordprocessingInk" xmlns:wne="http://schemas.microsoft.com/office/word/2006/wordml" xmlns:wps="http://schemas.microsoft.com/office/word/2010/wordprocessingShape" mc:Ignorable="w14 wp14">
   <w:p>
     <w:pPr>
       <w:pStyle w:val="Footer"/>
@@ -1606,7 +1686,7 @@
 </file>
 
 <file path=word/footer2.xml><?xml version="1.0" encoding="utf-8"?>
-<w:ftr xmlns:wpc="http://schemas.microsoft.com/office/word/2010/wordprocessingCanvas" xmlns:mc="http://schemas.openxmlformats.org/markup-compatibility/2006" xmlns:o="urn:schemas-microsoft-com:office:office" xmlns:r="http://schemas.openxmlformats.org/officeDocument/2006/relationships" xmlns:m="http://schemas.openxmlformats.org/officeDocument/2006/math" xmlns:v="urn:schemas-microsoft-com:vml" xmlns:wp14="http://schemas.microsoft.com/office/word/2010/wordprocessingDrawing" xmlns:wp="http://schemas.openxmlformats.org/drawingml/2006/wordprocessingDrawing" xmlns:w10="urn:schemas-microsoft-com:office:word" xmlns:w="http://schemas.openxmlformats.org/wordprocessingml/2006/main" xmlns:w14="http://schemas.microsoft.com/office/word/2010/wordml" xmlns:wpg="http://schemas.microsoft.com/office/word/2010/wordprocessingGroup" xmlns:wpi="http://schemas.microsoft.com/office/word/2010/wordprocessingInk" xmlns:wne="http://schemas.microsoft.com/office/word/2006/wordml" xmlns:wps="http://schemas.microsoft.com/office/word/2010/wordprocessingShape" mc:Ignorable="w14 wp14">
+<w:ftr xmlns:wpc="http://schemas.microsoft.com/office/word/2010/wordprocessingCanvas" xmlns:mo="http://schemas.microsoft.com/office/mac/office/2008/main" xmlns:mc="http://schemas.openxmlformats.org/markup-compatibility/2006" xmlns:mv="urn:schemas-microsoft-com:mac:vml" xmlns:o="urn:schemas-microsoft-com:office:office" xmlns:r="http://schemas.openxmlformats.org/officeDocument/2006/relationships" xmlns:m="http://schemas.openxmlformats.org/officeDocument/2006/math" xmlns:v="urn:schemas-microsoft-com:vml" xmlns:wp14="http://schemas.microsoft.com/office/word/2010/wordprocessingDrawing" xmlns:wp="http://schemas.openxmlformats.org/drawingml/2006/wordprocessingDrawing" xmlns:w10="urn:schemas-microsoft-com:office:word" xmlns:w="http://schemas.openxmlformats.org/wordprocessingml/2006/main" xmlns:w14="http://schemas.microsoft.com/office/word/2010/wordml" xmlns:wpg="http://schemas.microsoft.com/office/word/2010/wordprocessingGroup" xmlns:wpi="http://schemas.microsoft.com/office/word/2010/wordprocessingInk" xmlns:wne="http://schemas.microsoft.com/office/word/2006/wordml" xmlns:wps="http://schemas.microsoft.com/office/word/2010/wordprocessingShape" mc:Ignorable="w14 wp14">
   <w:p>
     <w:pPr>
       <w:pStyle w:val="Footer"/>
@@ -1638,7 +1718,7 @@
         <w:rStyle w:val="PageNumber"/>
         <w:noProof/>
       </w:rPr>
-      <w:t>2</w:t>
+      <w:t>6</w:t>
     </w:r>
     <w:r>
       <w:rPr>
@@ -1668,7 +1748,7 @@
 </file>
 
 <file path=word/footnotes.xml><?xml version="1.0" encoding="utf-8"?>
-<w:footnotes xmlns:wpc="http://schemas.microsoft.com/office/word/2010/wordprocessingCanvas" xmlns:mc="http://schemas.openxmlformats.org/markup-compatibility/2006" xmlns:o="urn:schemas-microsoft-com:office:office" xmlns:r="http://schemas.openxmlformats.org/officeDocument/2006/relationships" xmlns:m="http://schemas.openxmlformats.org/officeDocument/2006/math" xmlns:v="urn:schemas-microsoft-com:vml" xmlns:wp14="http://schemas.microsoft.com/office/word/2010/wordprocessingDrawing" xmlns:wp="http://schemas.openxmlformats.org/drawingml/2006/wordprocessingDrawing" xmlns:w10="urn:schemas-microsoft-com:office:word" xmlns:w="http://schemas.openxmlformats.org/wordprocessingml/2006/main" xmlns:w14="http://schemas.microsoft.com/office/word/2010/wordml" xmlns:wpg="http://schemas.microsoft.com/office/word/2010/wordprocessingGroup" xmlns:wpi="http://schemas.microsoft.com/office/word/2010/wordprocessingInk" xmlns:wne="http://schemas.microsoft.com/office/word/2006/wordml" xmlns:wps="http://schemas.microsoft.com/office/word/2010/wordprocessingShape" mc:Ignorable="w14 wp14">
+<w:footnotes xmlns:wpc="http://schemas.microsoft.com/office/word/2010/wordprocessingCanvas" xmlns:mo="http://schemas.microsoft.com/office/mac/office/2008/main" xmlns:mc="http://schemas.openxmlformats.org/markup-compatibility/2006" xmlns:mv="urn:schemas-microsoft-com:mac:vml" xmlns:o="urn:schemas-microsoft-com:office:office" xmlns:r="http://schemas.openxmlformats.org/officeDocument/2006/relationships" xmlns:m="http://schemas.openxmlformats.org/officeDocument/2006/math" xmlns:v="urn:schemas-microsoft-com:vml" xmlns:wp14="http://schemas.microsoft.com/office/word/2010/wordprocessingDrawing" xmlns:wp="http://schemas.openxmlformats.org/drawingml/2006/wordprocessingDrawing" xmlns:w10="urn:schemas-microsoft-com:office:word" xmlns:w="http://schemas.openxmlformats.org/wordprocessingml/2006/main" xmlns:w14="http://schemas.microsoft.com/office/word/2010/wordml" xmlns:wpg="http://schemas.microsoft.com/office/word/2010/wordprocessingGroup" xmlns:wpi="http://schemas.microsoft.com/office/word/2010/wordprocessingInk" xmlns:wne="http://schemas.microsoft.com/office/word/2006/wordml" xmlns:wps="http://schemas.microsoft.com/office/word/2010/wordprocessingShape" mc:Ignorable="w14 wp14">
   <w:footnote w:type="separator" w:id="-1">
     <w:p>
       <w:r>
@@ -1687,7 +1767,7 @@
 </file>
 
 <file path=word/header1.xml><?xml version="1.0" encoding="utf-8"?>
-<w:hdr xmlns:wpc="http://schemas.microsoft.com/office/word/2010/wordprocessingCanvas" xmlns:mc="http://schemas.openxmlformats.org/markup-compatibility/2006" xmlns:o="urn:schemas-microsoft-com:office:office" xmlns:r="http://schemas.openxmlformats.org/officeDocument/2006/relationships" xmlns:m="http://schemas.openxmlformats.org/officeDocument/2006/math" xmlns:v="urn:schemas-microsoft-com:vml" xmlns:wp14="http://schemas.microsoft.com/office/word/2010/wordprocessingDrawing" xmlns:wp="http://schemas.openxmlformats.org/drawingml/2006/wordprocessingDrawing" xmlns:w10="urn:schemas-microsoft-com:office:word" xmlns:w="http://schemas.openxmlformats.org/wordprocessingml/2006/main" xmlns:w14="http://schemas.microsoft.com/office/word/2010/wordml" xmlns:wpg="http://schemas.microsoft.com/office/word/2010/wordprocessingGroup" xmlns:wpi="http://schemas.microsoft.com/office/word/2010/wordprocessingInk" xmlns:wne="http://schemas.microsoft.com/office/word/2006/wordml" xmlns:wps="http://schemas.microsoft.com/office/word/2010/wordprocessingShape" mc:Ignorable="w14 wp14">
+<w:hdr xmlns:wpc="http://schemas.microsoft.com/office/word/2010/wordprocessingCanvas" xmlns:mo="http://schemas.microsoft.com/office/mac/office/2008/main" xmlns:mc="http://schemas.openxmlformats.org/markup-compatibility/2006" xmlns:mv="urn:schemas-microsoft-com:mac:vml" xmlns:o="urn:schemas-microsoft-com:office:office" xmlns:r="http://schemas.openxmlformats.org/officeDocument/2006/relationships" xmlns:m="http://schemas.openxmlformats.org/officeDocument/2006/math" xmlns:v="urn:schemas-microsoft-com:vml" xmlns:wp14="http://schemas.microsoft.com/office/word/2010/wordprocessingDrawing" xmlns:wp="http://schemas.openxmlformats.org/drawingml/2006/wordprocessingDrawing" xmlns:w10="urn:schemas-microsoft-com:office:word" xmlns:w="http://schemas.openxmlformats.org/wordprocessingml/2006/main" xmlns:w14="http://schemas.microsoft.com/office/word/2010/wordml" xmlns:wpg="http://schemas.microsoft.com/office/word/2010/wordprocessingGroup" xmlns:wpi="http://schemas.microsoft.com/office/word/2010/wordprocessingInk" xmlns:wne="http://schemas.microsoft.com/office/word/2006/wordml" xmlns:wps="http://schemas.microsoft.com/office/word/2010/wordprocessingShape" mc:Ignorable="w14 wp14">
   <w:p>
     <w:pPr>
       <w:pStyle w:val="Header"/>
@@ -1697,7 +1777,7 @@
 </file>
 
 <file path=word/numbering.xml><?xml version="1.0" encoding="utf-8"?>
-<w:numbering xmlns:wpc="http://schemas.microsoft.com/office/word/2010/wordprocessingCanvas" xmlns:mc="http://schemas.openxmlformats.org/markup-compatibility/2006" xmlns:o="urn:schemas-microsoft-com:office:office" xmlns:r="http://schemas.openxmlformats.org/officeDocument/2006/relationships" xmlns:m="http://schemas.openxmlformats.org/officeDocument/2006/math" xmlns:v="urn:schemas-microsoft-com:vml" xmlns:wp14="http://schemas.microsoft.com/office/word/2010/wordprocessingDrawing" xmlns:wp="http://schemas.openxmlformats.org/drawingml/2006/wordprocessingDrawing" xmlns:w10="urn:schemas-microsoft-com:office:word" xmlns:w="http://schemas.openxmlformats.org/wordprocessingml/2006/main" xmlns:w14="http://schemas.microsoft.com/office/word/2010/wordml" xmlns:wpg="http://schemas.microsoft.com/office/word/2010/wordprocessingGroup" xmlns:wpi="http://schemas.microsoft.com/office/word/2010/wordprocessingInk" xmlns:wne="http://schemas.microsoft.com/office/word/2006/wordml" xmlns:wps="http://schemas.microsoft.com/office/word/2010/wordprocessingShape" mc:Ignorable="w14 wp14">
+<w:numbering xmlns:wpc="http://schemas.microsoft.com/office/word/2010/wordprocessingCanvas" xmlns:mo="http://schemas.microsoft.com/office/mac/office/2008/main" xmlns:mc="http://schemas.openxmlformats.org/markup-compatibility/2006" xmlns:mv="urn:schemas-microsoft-com:mac:vml" xmlns:o="urn:schemas-microsoft-com:office:office" xmlns:r="http://schemas.openxmlformats.org/officeDocument/2006/relationships" xmlns:m="http://schemas.openxmlformats.org/officeDocument/2006/math" xmlns:v="urn:schemas-microsoft-com:vml" xmlns:wp14="http://schemas.microsoft.com/office/word/2010/wordprocessingDrawing" xmlns:wp="http://schemas.openxmlformats.org/drawingml/2006/wordprocessingDrawing" xmlns:w10="urn:schemas-microsoft-com:office:word" xmlns:w="http://schemas.openxmlformats.org/wordprocessingml/2006/main" xmlns:w14="http://schemas.microsoft.com/office/word/2010/wordml" xmlns:wpg="http://schemas.microsoft.com/office/word/2010/wordprocessingGroup" xmlns:wpi="http://schemas.microsoft.com/office/word/2010/wordprocessingInk" xmlns:wne="http://schemas.microsoft.com/office/word/2006/wordml" xmlns:wps="http://schemas.microsoft.com/office/word/2010/wordprocessingShape" mc:Ignorable="w14 wp14">
   <w:abstractNum w:abstractNumId="0">
     <w:nsid w:val="4C075DE3"/>
     <w:multiLevelType w:val="hybridMultilevel"/>
@@ -1801,7 +1881,7 @@
     </w:rPrDefault>
     <w:pPrDefault/>
   </w:docDefaults>
-  <w:latentStyles w:defLockedState="0" w:defUIPriority="99" w:defSemiHidden="1" w:defUnhideWhenUsed="1" w:defQFormat="0" w:count="267">
+  <w:latentStyles w:defLockedState="0" w:defUIPriority="99" w:defSemiHidden="1" w:defUnhideWhenUsed="1" w:defQFormat="0" w:count="276">
     <w:lsdException w:name="Normal" w:semiHidden="0" w:uiPriority="0" w:unhideWhenUsed="0" w:qFormat="1"/>
     <w:lsdException w:name="heading 1" w:semiHidden="0" w:uiPriority="9" w:unhideWhenUsed="0" w:qFormat="1"/>
     <w:lsdException w:name="heading 2" w:semiHidden="0" w:uiPriority="9" w:unhideWhenUsed="0" w:qFormat="1"/>
@@ -2151,7 +2231,7 @@
 </file>
 
 <file path=word/stylesWithEffects.xml><?xml version="1.0" encoding="utf-8"?>
-<w:styles xmlns:wpc="http://schemas.microsoft.com/office/word/2010/wordprocessingCanvas" xmlns:mc="http://schemas.openxmlformats.org/markup-compatibility/2006" xmlns:o="urn:schemas-microsoft-com:office:office" xmlns:r="http://schemas.openxmlformats.org/officeDocument/2006/relationships" xmlns:m="http://schemas.openxmlformats.org/officeDocument/2006/math" xmlns:v="urn:schemas-microsoft-com:vml" xmlns:wp14="http://schemas.microsoft.com/office/word/2010/wordprocessingDrawing" xmlns:wp="http://schemas.openxmlformats.org/drawingml/2006/wordprocessingDrawing" xmlns:w10="urn:schemas-microsoft-com:office:word" xmlns:w="http://schemas.openxmlformats.org/wordprocessingml/2006/main" xmlns:w14="http://schemas.microsoft.com/office/word/2010/wordml" xmlns:wpg="http://schemas.microsoft.com/office/word/2010/wordprocessingGroup" xmlns:wpi="http://schemas.microsoft.com/office/word/2010/wordprocessingInk" xmlns:wne="http://schemas.microsoft.com/office/word/2006/wordml" xmlns:wps="http://schemas.microsoft.com/office/word/2010/wordprocessingShape" mc:Ignorable="w14 wp14">
+<w:styles xmlns:wpc="http://schemas.microsoft.com/office/word/2010/wordprocessingCanvas" xmlns:mo="http://schemas.microsoft.com/office/mac/office/2008/main" xmlns:mc="http://schemas.openxmlformats.org/markup-compatibility/2006" xmlns:mv="urn:schemas-microsoft-com:mac:vml" xmlns:o="urn:schemas-microsoft-com:office:office" xmlns:r="http://schemas.openxmlformats.org/officeDocument/2006/relationships" xmlns:m="http://schemas.openxmlformats.org/officeDocument/2006/math" xmlns:v="urn:schemas-microsoft-com:vml" xmlns:wp14="http://schemas.microsoft.com/office/word/2010/wordprocessingDrawing" xmlns:wp="http://schemas.openxmlformats.org/drawingml/2006/wordprocessingDrawing" xmlns:w10="urn:schemas-microsoft-com:office:word" xmlns:w="http://schemas.openxmlformats.org/wordprocessingml/2006/main" xmlns:w14="http://schemas.microsoft.com/office/word/2010/wordml" xmlns:wpg="http://schemas.microsoft.com/office/word/2010/wordprocessingGroup" xmlns:wpi="http://schemas.microsoft.com/office/word/2010/wordprocessingInk" xmlns:wne="http://schemas.microsoft.com/office/word/2006/wordml" xmlns:wps="http://schemas.microsoft.com/office/word/2010/wordprocessingShape" mc:Ignorable="w14 wp14">
   <w:docDefaults>
     <w:rPrDefault>
       <w:rPr>
@@ -2161,7 +2241,7 @@
     </w:rPrDefault>
     <w:pPrDefault/>
   </w:docDefaults>
-  <w:latentStyles w:defLockedState="0" w:defUIPriority="99" w:defSemiHidden="1" w:defUnhideWhenUsed="1" w:defQFormat="0" w:count="267">
+  <w:latentStyles w:defLockedState="0" w:defUIPriority="99" w:defSemiHidden="1" w:defUnhideWhenUsed="1" w:defQFormat="0" w:count="276">
     <w:lsdException w:name="Normal" w:semiHidden="0" w:uiPriority="0" w:unhideWhenUsed="0" w:qFormat="1"/>
     <w:lsdException w:name="heading 1" w:semiHidden="0" w:uiPriority="9" w:unhideWhenUsed="0" w:qFormat="1"/>
     <w:lsdException w:name="heading 2" w:semiHidden="0" w:uiPriority="9" w:unhideWhenUsed="0" w:qFormat="1"/>

</xml_diff>

<commit_message>
fixed get one restaurant http post
</commit_message>
<xml_diff>
--- a/DT265 Final_Report_Template Soft_Dev_Stream.docx
+++ b/DT265 Final_Report_Template Soft_Dev_Stream.docx
@@ -1614,6 +1614,135 @@
           <w:lang w:val="en-IE"/>
         </w:rPr>
       </w:pPr>
+    </w:p>
+    <w:p>
+      <w:pPr>
+        <w:rPr>
+          <w:b/>
+          <w:bCs/>
+          <w:u w:val="single"/>
+          <w:lang w:val="en-IE"/>
+        </w:rPr>
+      </w:pPr>
+    </w:p>
+    <w:p>
+      <w:pPr>
+        <w:rPr>
+          <w:b/>
+          <w:bCs/>
+          <w:u w:val="single"/>
+          <w:lang w:val="en-IE"/>
+        </w:rPr>
+      </w:pPr>
+      <w:r>
+        <w:rPr>
+          <w:b/>
+          <w:bCs/>
+          <w:u w:val="single"/>
+          <w:lang w:val="en-IE"/>
+        </w:rPr>
+        <w:t>Problems</w:t>
+      </w:r>
+    </w:p>
+    <w:p>
+      <w:pPr>
+        <w:pStyle w:val="ListParagraph"/>
+        <w:numPr>
+          <w:ilvl w:val="0"/>
+          <w:numId w:val="2"/>
+        </w:numPr>
+        <w:rPr>
+          <w:bCs/>
+          <w:lang w:val="en-IE"/>
+        </w:rPr>
+      </w:pPr>
+      <w:r>
+        <w:rPr>
+          <w:bCs/>
+          <w:lang w:val="en-IE"/>
+        </w:rPr>
+        <w:t>Starting activity from map overlay item- finding context</w:t>
+      </w:r>
+    </w:p>
+    <w:p>
+      <w:pPr>
+        <w:pStyle w:val="ListParagraph"/>
+        <w:numPr>
+          <w:ilvl w:val="0"/>
+          <w:numId w:val="2"/>
+        </w:numPr>
+        <w:rPr>
+          <w:bCs/>
+          <w:lang w:val="en-IE"/>
+        </w:rPr>
+      </w:pPr>
+      <w:r>
+        <w:rPr>
+          <w:bCs/>
+          <w:lang w:val="en-IE"/>
+        </w:rPr>
+        <w:t>Passing paramters to async task</w:t>
+      </w:r>
+    </w:p>
+    <w:p>
+      <w:pPr>
+        <w:pStyle w:val="ListParagraph"/>
+        <w:numPr>
+          <w:ilvl w:val="0"/>
+          <w:numId w:val="2"/>
+        </w:numPr>
+        <w:rPr>
+          <w:bCs/>
+          <w:lang w:val="en-IE"/>
+        </w:rPr>
+      </w:pPr>
+      <w:r>
+        <w:rPr>
+          <w:bCs/>
+          <w:lang w:val="en-IE"/>
+        </w:rPr>
+        <w:t>Using name pair values to post http request to php</w:t>
+      </w:r>
+    </w:p>
+    <w:p>
+      <w:pPr>
+        <w:pStyle w:val="ListParagraph"/>
+        <w:numPr>
+          <w:ilvl w:val="0"/>
+          <w:numId w:val="2"/>
+        </w:numPr>
+        <w:rPr>
+          <w:bCs/>
+          <w:lang w:val="en-IE"/>
+        </w:rPr>
+      </w:pPr>
+      <w:r>
+        <w:rPr>
+          <w:bCs/>
+          <w:lang w:val="en-IE"/>
+        </w:rPr>
+        <w:t>Getting context in itemized overlay class</w:t>
+      </w:r>
+    </w:p>
+    <w:p>
+      <w:pPr>
+        <w:pStyle w:val="ListParagraph"/>
+        <w:numPr>
+          <w:ilvl w:val="0"/>
+          <w:numId w:val="2"/>
+        </w:numPr>
+        <w:rPr>
+          <w:bCs/>
+          <w:lang w:val="en-IE"/>
+        </w:rPr>
+      </w:pPr>
+      <w:r>
+        <w:rPr>
+          <w:bCs/>
+          <w:lang w:val="en-IE"/>
+        </w:rPr>
+        <w:t>Pass restaurant id into new activity to change content dynamically</w:t>
+      </w:r>
       <w:bookmarkStart w:id="0" w:name="_GoBack"/>
       <w:bookmarkEnd w:id="0"/>
     </w:p>
@@ -1779,6 +1908,119 @@
 <file path=word/numbering.xml><?xml version="1.0" encoding="utf-8"?>
 <w:numbering xmlns:wpc="http://schemas.microsoft.com/office/word/2010/wordprocessingCanvas" xmlns:mo="http://schemas.microsoft.com/office/mac/office/2008/main" xmlns:mc="http://schemas.openxmlformats.org/markup-compatibility/2006" xmlns:mv="urn:schemas-microsoft-com:mac:vml" xmlns:o="urn:schemas-microsoft-com:office:office" xmlns:r="http://schemas.openxmlformats.org/officeDocument/2006/relationships" xmlns:m="http://schemas.openxmlformats.org/officeDocument/2006/math" xmlns:v="urn:schemas-microsoft-com:vml" xmlns:wp14="http://schemas.microsoft.com/office/word/2010/wordprocessingDrawing" xmlns:wp="http://schemas.openxmlformats.org/drawingml/2006/wordprocessingDrawing" xmlns:w10="urn:schemas-microsoft-com:office:word" xmlns:w="http://schemas.openxmlformats.org/wordprocessingml/2006/main" xmlns:w14="http://schemas.microsoft.com/office/word/2010/wordml" xmlns:wpg="http://schemas.microsoft.com/office/word/2010/wordprocessingGroup" xmlns:wpi="http://schemas.microsoft.com/office/word/2010/wordprocessingInk" xmlns:wne="http://schemas.microsoft.com/office/word/2006/wordml" xmlns:wps="http://schemas.microsoft.com/office/word/2010/wordprocessingShape" mc:Ignorable="w14 wp14">
   <w:abstractNum w:abstractNumId="0">
+    <w:nsid w:val="22F01CA5"/>
+    <w:multiLevelType w:val="hybridMultilevel"/>
+    <w:tmpl w:val="24D68F3A"/>
+    <w:lvl w:ilvl="0" w:tplc="04090001">
+      <w:start w:val="1"/>
+      <w:numFmt w:val="bullet"/>
+      <w:lvlText w:val=""/>
+      <w:lvlJc w:val="left"/>
+      <w:pPr>
+        <w:ind w:left="720" w:hanging="360"/>
+      </w:pPr>
+      <w:rPr>
+        <w:rFonts w:ascii="Symbol" w:hAnsi="Symbol" w:hint="default"/>
+      </w:rPr>
+    </w:lvl>
+    <w:lvl w:ilvl="1" w:tplc="04090003" w:tentative="1">
+      <w:start w:val="1"/>
+      <w:numFmt w:val="bullet"/>
+      <w:lvlText w:val="o"/>
+      <w:lvlJc w:val="left"/>
+      <w:pPr>
+        <w:ind w:left="1440" w:hanging="360"/>
+      </w:pPr>
+      <w:rPr>
+        <w:rFonts w:ascii="Courier New" w:hAnsi="Courier New" w:hint="default"/>
+      </w:rPr>
+    </w:lvl>
+    <w:lvl w:ilvl="2" w:tplc="04090005" w:tentative="1">
+      <w:start w:val="1"/>
+      <w:numFmt w:val="bullet"/>
+      <w:lvlText w:val=""/>
+      <w:lvlJc w:val="left"/>
+      <w:pPr>
+        <w:ind w:left="2160" w:hanging="360"/>
+      </w:pPr>
+      <w:rPr>
+        <w:rFonts w:ascii="Wingdings" w:hAnsi="Wingdings" w:hint="default"/>
+      </w:rPr>
+    </w:lvl>
+    <w:lvl w:ilvl="3" w:tplc="04090001" w:tentative="1">
+      <w:start w:val="1"/>
+      <w:numFmt w:val="bullet"/>
+      <w:lvlText w:val=""/>
+      <w:lvlJc w:val="left"/>
+      <w:pPr>
+        <w:ind w:left="2880" w:hanging="360"/>
+      </w:pPr>
+      <w:rPr>
+        <w:rFonts w:ascii="Symbol" w:hAnsi="Symbol" w:hint="default"/>
+      </w:rPr>
+    </w:lvl>
+    <w:lvl w:ilvl="4" w:tplc="04090003" w:tentative="1">
+      <w:start w:val="1"/>
+      <w:numFmt w:val="bullet"/>
+      <w:lvlText w:val="o"/>
+      <w:lvlJc w:val="left"/>
+      <w:pPr>
+        <w:ind w:left="3600" w:hanging="360"/>
+      </w:pPr>
+      <w:rPr>
+        <w:rFonts w:ascii="Courier New" w:hAnsi="Courier New" w:hint="default"/>
+      </w:rPr>
+    </w:lvl>
+    <w:lvl w:ilvl="5" w:tplc="04090005" w:tentative="1">
+      <w:start w:val="1"/>
+      <w:numFmt w:val="bullet"/>
+      <w:lvlText w:val=""/>
+      <w:lvlJc w:val="left"/>
+      <w:pPr>
+        <w:ind w:left="4320" w:hanging="360"/>
+      </w:pPr>
+      <w:rPr>
+        <w:rFonts w:ascii="Wingdings" w:hAnsi="Wingdings" w:hint="default"/>
+      </w:rPr>
+    </w:lvl>
+    <w:lvl w:ilvl="6" w:tplc="04090001" w:tentative="1">
+      <w:start w:val="1"/>
+      <w:numFmt w:val="bullet"/>
+      <w:lvlText w:val=""/>
+      <w:lvlJc w:val="left"/>
+      <w:pPr>
+        <w:ind w:left="5040" w:hanging="360"/>
+      </w:pPr>
+      <w:rPr>
+        <w:rFonts w:ascii="Symbol" w:hAnsi="Symbol" w:hint="default"/>
+      </w:rPr>
+    </w:lvl>
+    <w:lvl w:ilvl="7" w:tplc="04090003" w:tentative="1">
+      <w:start w:val="1"/>
+      <w:numFmt w:val="bullet"/>
+      <w:lvlText w:val="o"/>
+      <w:lvlJc w:val="left"/>
+      <w:pPr>
+        <w:ind w:left="5760" w:hanging="360"/>
+      </w:pPr>
+      <w:rPr>
+        <w:rFonts w:ascii="Courier New" w:hAnsi="Courier New" w:hint="default"/>
+      </w:rPr>
+    </w:lvl>
+    <w:lvl w:ilvl="8" w:tplc="04090005" w:tentative="1">
+      <w:start w:val="1"/>
+      <w:numFmt w:val="bullet"/>
+      <w:lvlText w:val=""/>
+      <w:lvlJc w:val="left"/>
+      <w:pPr>
+        <w:ind w:left="6480" w:hanging="360"/>
+      </w:pPr>
+      <w:rPr>
+        <w:rFonts w:ascii="Wingdings" w:hAnsi="Wingdings" w:hint="default"/>
+      </w:rPr>
+    </w:lvl>
+  </w:abstractNum>
+  <w:abstractNum w:abstractNumId="1">
     <w:nsid w:val="4C075DE3"/>
     <w:multiLevelType w:val="hybridMultilevel"/>
     <w:tmpl w:val="1E40DF8E"/>
@@ -1865,6 +2107,9 @@
     </w:lvl>
   </w:abstractNum>
   <w:num w:numId="1">
+    <w:abstractNumId w:val="1"/>
+  </w:num>
+  <w:num w:numId="2">
     <w:abstractNumId w:val="0"/>
   </w:num>
 </w:numbering>
@@ -2227,6 +2472,17 @@
       <w:lang w:val="en-GB" w:eastAsia="en-US"/>
     </w:rPr>
   </w:style>
+  <w:style w:type="paragraph" w:styleId="ListParagraph">
+    <w:name w:val="List Paragraph"/>
+    <w:basedOn w:val="Normal"/>
+    <w:uiPriority w:val="34"/>
+    <w:qFormat/>
+    <w:rsid w:val="00D70A87"/>
+    <w:pPr>
+      <w:ind w:left="720"/>
+      <w:contextualSpacing/>
+    </w:pPr>
+  </w:style>
 </w:styles>
 </file>
 
@@ -2586,6 +2842,17 @@
       <w:szCs w:val="16"/>
       <w:lang w:val="en-GB" w:eastAsia="en-US"/>
     </w:rPr>
+  </w:style>
+  <w:style w:type="paragraph" w:styleId="ListParagraph">
+    <w:name w:val="List Paragraph"/>
+    <w:basedOn w:val="Normal"/>
+    <w:uiPriority w:val="34"/>
+    <w:qFormat/>
+    <w:rsid w:val="00D70A87"/>
+    <w:pPr>
+      <w:ind w:left="720"/>
+      <w:contextualSpacing/>
+    </w:pPr>
   </w:style>
 </w:styles>
 </file>

</xml_diff>

<commit_message>
changes to php scripts
</commit_message>
<xml_diff>
--- a/DT265 Final_Report_Template Soft_Dev_Stream.docx
+++ b/DT265 Final_Report_Template Soft_Dev_Stream.docx
@@ -1742,6 +1742,66 @@
           <w:lang w:val="en-IE"/>
         </w:rPr>
         <w:t>Pass restaurant id into new activity to change content dynamically</w:t>
+      </w:r>
+    </w:p>
+    <w:p>
+      <w:pPr>
+        <w:pStyle w:val="ListParagraph"/>
+        <w:numPr>
+          <w:ilvl w:val="0"/>
+          <w:numId w:val="2"/>
+        </w:numPr>
+        <w:rPr>
+          <w:bCs/>
+          <w:lang w:val="en-IE"/>
+        </w:rPr>
+      </w:pPr>
+      <w:r>
+        <w:rPr>
+          <w:bCs/>
+          <w:lang w:val="en-IE"/>
+        </w:rPr>
+        <w:t>Progress dialog while switching activities</w:t>
+      </w:r>
+    </w:p>
+    <w:p>
+      <w:pPr>
+        <w:pStyle w:val="ListParagraph"/>
+        <w:numPr>
+          <w:ilvl w:val="0"/>
+          <w:numId w:val="2"/>
+        </w:numPr>
+        <w:rPr>
+          <w:bCs/>
+          <w:lang w:val="en-IE"/>
+        </w:rPr>
+      </w:pPr>
+      <w:r>
+        <w:rPr>
+          <w:bCs/>
+          <w:lang w:val="en-IE"/>
+        </w:rPr>
+        <w:t>Phone and email</w:t>
+      </w:r>
+    </w:p>
+    <w:p>
+      <w:pPr>
+        <w:pStyle w:val="ListParagraph"/>
+        <w:numPr>
+          <w:ilvl w:val="0"/>
+          <w:numId w:val="2"/>
+        </w:numPr>
+        <w:rPr>
+          <w:bCs/>
+          <w:lang w:val="en-IE"/>
+        </w:rPr>
+      </w:pPr>
+      <w:r>
+        <w:rPr>
+          <w:bCs/>
+          <w:lang w:val="en-IE"/>
+        </w:rPr>
+        <w:t>Mergeadapter for listview with header in restaurantview</w:t>
       </w:r>
       <w:bookmarkStart w:id="0" w:name="_GoBack"/>
       <w:bookmarkEnd w:id="0"/>

</xml_diff>

<commit_message>
added get location for restaurant review
</commit_message>
<xml_diff>
--- a/DT265 Final_Report_Template Soft_Dev_Stream.docx
+++ b/DT265 Final_Report_Template Soft_Dev_Stream.docx
@@ -1802,6 +1802,166 @@
           <w:lang w:val="en-IE"/>
         </w:rPr>
         <w:t>Mergeadapter for listview with header in restaurantview</w:t>
+      </w:r>
+    </w:p>
+    <w:p>
+      <w:pPr>
+        <w:pStyle w:val="ListParagraph"/>
+        <w:numPr>
+          <w:ilvl w:val="0"/>
+          <w:numId w:val="2"/>
+        </w:numPr>
+        <w:rPr>
+          <w:bCs/>
+          <w:lang w:val="en-IE"/>
+        </w:rPr>
+      </w:pPr>
+      <w:r>
+        <w:rPr>
+          <w:bCs/>
+          <w:lang w:val="en-IE"/>
+        </w:rPr>
+        <w:t>Store passwords with salt encryption</w:t>
+      </w:r>
+    </w:p>
+    <w:p>
+      <w:pPr>
+        <w:pStyle w:val="ListParagraph"/>
+        <w:numPr>
+          <w:ilvl w:val="0"/>
+          <w:numId w:val="2"/>
+        </w:numPr>
+        <w:rPr>
+          <w:bCs/>
+          <w:lang w:val="en-IE"/>
+        </w:rPr>
+      </w:pPr>
+      <w:r>
+        <w:rPr>
+          <w:bCs/>
+          <w:lang w:val="en-IE"/>
+        </w:rPr>
+        <w:t>Use ajax to check if unique username or email already in use</w:t>
+      </w:r>
+    </w:p>
+    <w:p>
+      <w:pPr>
+        <w:pStyle w:val="ListParagraph"/>
+        <w:numPr>
+          <w:ilvl w:val="0"/>
+          <w:numId w:val="2"/>
+        </w:numPr>
+        <w:rPr>
+          <w:bCs/>
+          <w:lang w:val="en-IE"/>
+        </w:rPr>
+      </w:pPr>
+      <w:r>
+        <w:rPr>
+          <w:bCs/>
+          <w:lang w:val="en-IE"/>
+        </w:rPr>
+        <w:t>Favoutrite icons on map markers</w:t>
+      </w:r>
+    </w:p>
+    <w:p>
+      <w:pPr>
+        <w:pStyle w:val="ListParagraph"/>
+        <w:numPr>
+          <w:ilvl w:val="0"/>
+          <w:numId w:val="2"/>
+        </w:numPr>
+        <w:rPr>
+          <w:bCs/>
+          <w:lang w:val="en-IE"/>
+        </w:rPr>
+      </w:pPr>
+      <w:r>
+        <w:rPr>
+          <w:bCs/>
+          <w:lang w:val="en-IE"/>
+        </w:rPr>
+        <w:t>Check if user logged in on map and list view</w:t>
+      </w:r>
+    </w:p>
+    <w:p>
+      <w:pPr>
+        <w:pStyle w:val="ListParagraph"/>
+        <w:numPr>
+          <w:ilvl w:val="0"/>
+          <w:numId w:val="2"/>
+        </w:numPr>
+        <w:rPr>
+          <w:bCs/>
+          <w:lang w:val="en-IE"/>
+        </w:rPr>
+      </w:pPr>
+      <w:r>
+        <w:rPr>
+          <w:bCs/>
+          <w:lang w:val="en-IE"/>
+        </w:rPr>
+        <w:t>Show only restaurants with rating of more than 2 for each of users allergies</w:t>
+      </w:r>
+    </w:p>
+    <w:p>
+      <w:pPr>
+        <w:pStyle w:val="ListParagraph"/>
+        <w:numPr>
+          <w:ilvl w:val="0"/>
+          <w:numId w:val="2"/>
+        </w:numPr>
+        <w:rPr>
+          <w:bCs/>
+          <w:lang w:val="en-IE"/>
+        </w:rPr>
+      </w:pPr>
+      <w:r>
+        <w:rPr>
+          <w:bCs/>
+          <w:lang w:val="en-IE"/>
+        </w:rPr>
+        <w:t>Write review. Locate on map</w:t>
+      </w:r>
+    </w:p>
+    <w:p>
+      <w:pPr>
+        <w:pStyle w:val="ListParagraph"/>
+        <w:numPr>
+          <w:ilvl w:val="0"/>
+          <w:numId w:val="2"/>
+        </w:numPr>
+        <w:rPr>
+          <w:bCs/>
+          <w:lang w:val="en-IE"/>
+        </w:rPr>
+      </w:pPr>
+      <w:r>
+        <w:rPr>
+          <w:bCs/>
+          <w:lang w:val="en-IE"/>
+        </w:rPr>
+        <w:t>Add review to restauratn on map</w:t>
+      </w:r>
+    </w:p>
+    <w:p>
+      <w:pPr>
+        <w:pStyle w:val="ListParagraph"/>
+        <w:numPr>
+          <w:ilvl w:val="0"/>
+          <w:numId w:val="2"/>
+        </w:numPr>
+        <w:rPr>
+          <w:bCs/>
+          <w:lang w:val="en-IE"/>
+        </w:rPr>
+      </w:pPr>
+      <w:r>
+        <w:rPr>
+          <w:bCs/>
+          <w:lang w:val="en-IE"/>
+        </w:rPr>
+        <w:t>Place marker at users current location. Drag to change and make note of new geopoint</w:t>
       </w:r>
       <w:bookmarkStart w:id="0" w:name="_GoBack"/>
       <w:bookmarkEnd w:id="0"/>

</xml_diff>